<commit_message>
Tentando colocar informações sobre BD no sistema. As vezes nao atualiza a view na hora
</commit_message>
<xml_diff>
--- a/media/Clipping_Thu_22Nov2018.docx
+++ b/media/Clipping_Thu_22Nov2018.docx
@@ -1043,420 +1043,6 @@
         </w:tc>
       </w:tr>
     </w:tbl>
-    <w:p/>
-    <w:tbl>
-      <w:tblPr>
-        <w:tblStyle w:val="Table1"/>
-        <w:tblW w:w="11300.0" w:type="dxa"/>
-        <w:jc w:val="center"/>
-        <w:tblLayout w:type="fixed"/>
-        <w:tblLook w:val="0400"/>
-      </w:tblPr>
-      <w:tblGrid>
-        <w:gridCol w:w="3900"/>
-        <w:gridCol w:w="1470"/>
-        <w:gridCol w:w="5850"/>
-        <w:gridCol w:w="80"/>
-        <w:tblGridChange w:id="0">
-          <w:tblGrid>
-            <w:gridCol w:w="3900"/>
-            <w:gridCol w:w="1470"/>
-            <w:gridCol w:w="5850"/>
-            <w:gridCol w:w="80"/>
-          </w:tblGrid>
-        </w:tblGridChange>
-      </w:tblGrid>
-      <w:tr>
-        <w:trPr>
-          <w:trHeight w:val="380" w:hRule="atLeast"/>
-        </w:trPr>
-        <w:tc>
-          <w:tcPr>
-            <w:gridSpan w:val="3"/>
-            <w:tcBorders>
-              <w:top w:color="2e74b5" w:space="0" w:sz="18" w:val="single"/>
-              <w:left w:color="2e74b5" w:space="0" w:sz="18" w:val="single"/>
-              <w:right w:color="2e74b5" w:space="0" w:sz="18" w:val="single"/>
-            </w:tcBorders>
-            <w:tcMar>
-              <w:top w:w="0.0" w:type="dxa"/>
-              <w:left w:w="108.0" w:type="dxa"/>
-              <w:bottom w:w="0.0" w:type="dxa"/>
-              <w:right w:w="108.0" w:type="dxa"/>
-            </w:tcMar>
-            <w:vAlign w:val="center"/>
-          </w:tcPr>
-          <w:p>
-            <w:pPr>
-              <w:spacing w:after="0" w:line="240" w:lineRule="auto"/>
-              <w:contextualSpacing w:val="0"/>
-              <w:jc w:val="center"/>
-              <w:rPr>
-                <w:rFonts w:ascii="PT Sans" w:cs="PT Sans" w:eastAsia="PT Sans" w:hAnsi="PT Sans"/>
-                <w:b w:val="1"/>
-                <w:color w:val="ffffff"/>
-                <w:sz w:val="28"/>
-                <w:szCs w:val="28"/>
-              </w:rPr>
-            </w:pPr>
-            <w:r>
-              <w:rPr>
-                <w:rFonts w:ascii="PT Sans" w:cs="PT Sans" w:eastAsia="PT Sans" w:hAnsi="PT Sans"/>
-                <w:b w:val="1"/>
-                <w:color w:val="ffffff"/>
-                <w:sz w:val="28"/>
-                <w:szCs w:val="28"/>
-                <w:rtl w:val="0"/>
-              </w:rPr>
-              <w:t xml:space="preserve"> </w:t>
-            </w:r>
-            <w:r>
-              <w:rPr>
-                <w:rStyle w:val="regionStyle"/>
-                <w:b/>
-              </w:rPr>
-            </w:r>
-          </w:p>
-        </w:tc>
-      </w:tr>
-      <w:tr>
-        <w:trPr>
-          <w:trHeight w:val="780" w:hRule="atLeast"/>
-        </w:trPr>
-        <w:tc>
-          <w:tcPr>
-            <w:gridSpan w:val="3"/>
-            <w:tcBorders>
-              <w:left w:color="2e74b5" w:space="0" w:sz="18" w:val="single"/>
-              <w:right w:color="2e74b5" w:space="0" w:sz="18" w:val="single"/>
-            </w:tcBorders>
-            <w:shd w:fill="ededed" w:val="clear"/>
-            <w:tcMar>
-              <w:top w:w="0.0" w:type="dxa"/>
-              <w:left w:w="108.0" w:type="dxa"/>
-              <w:bottom w:w="0.0" w:type="dxa"/>
-              <w:right w:w="108.0" w:type="dxa"/>
-            </w:tcMar>
-            <w:vAlign w:val="center"/>
-          </w:tcPr>
-          <w:p>
-            <w:pPr>
-              <w:contextualSpacing w:val="0"/>
-              <w:jc w:val="center"/>
-              <w:rPr>
-                <w:rFonts w:ascii="PT Sans" w:cs="PT Sans" w:eastAsia="PT Sans" w:hAnsi="PT Sans"/>
-                <w:b w:val="1"/>
-                <w:sz w:val="28"/>
-                <w:szCs w:val="28"/>
-              </w:rPr>
-            </w:pPr>
-            <w:r>
-              <w:rPr>
-                <w:rtl w:val="0"/>
-              </w:rPr>
-            </w:r>
-            <w:r>
-              <w:rPr>
-                <w:rStyle w:val="titleStyle"/>
-                <w:b/>
-              </w:rPr>
-              <w:t>Cinco desafios do governo Bolsonaro no Nordeste</w:t>
-            </w:r>
-          </w:p>
-        </w:tc>
-        <w:tc>
-          <w:tcPr/>
-          <w:p>
-            <w:pPr>
-              <w:contextualSpacing w:val="0"/>
-              <w:rPr/>
-            </w:pPr>
-            <w:r>
-              <w:rPr>
-                <w:rtl w:val="0"/>
-              </w:rPr>
-            </w:r>
-          </w:p>
-        </w:tc>
-      </w:tr>
-      <w:tr>
-        <w:trPr>
-          <w:trHeight w:val="1680" w:hRule="atLeast"/>
-        </w:trPr>
-        <w:tc>
-          <w:tcPr>
-            <w:vMerge w:val="restart"/>
-            <w:tcBorders>
-              <w:left w:color="2e74b5" w:space="0" w:sz="18" w:val="single"/>
-            </w:tcBorders>
-            <w:shd w:fill="d9d9d9" w:val="clear"/>
-            <w:tcMar>
-              <w:top w:w="0.0" w:type="dxa"/>
-              <w:left w:w="108.0" w:type="dxa"/>
-              <w:bottom w:w="0.0" w:type="dxa"/>
-              <w:right w:w="108.0" w:type="dxa"/>
-            </w:tcMar>
-            <w:vAlign w:val="center"/>
-          </w:tcPr>
-          <w:p>
-            <w:pPr>
-              <w:spacing w:after="0" w:line="240" w:lineRule="auto"/>
-              <w:contextualSpacing w:val="0"/>
-              <w:jc w:val="center"/>
-              <w:rPr>
-                <w:rFonts w:ascii="Calibri" w:cs="Calibri" w:eastAsia="Calibri" w:hAnsi="Calibri"/>
-                <w:color w:val="ff0000"/>
-              </w:rPr>
-            </w:pPr>
-            <w:r>
-              <w:rPr>
-                <w:rtl w:val="0"/>
-              </w:rPr>
-            </w:r>
-            <w:r>
-              <w:drawing>
-                <wp:inline xmlns:a="http://schemas.openxmlformats.org/drawingml/2006/main" xmlns:pic="http://schemas.openxmlformats.org/drawingml/2006/picture">
-                  <wp:extent cx="2160000" cy="1800000"/>
-                  <wp:docPr id="8" name="Picture 8"/>
-                  <wp:cNvGraphicFramePr>
-                    <a:graphicFrameLocks noChangeAspect="1"/>
-                  </wp:cNvGraphicFramePr>
-                  <a:graphic>
-                    <a:graphicData uri="http://schemas.openxmlformats.org/drawingml/2006/picture">
-                      <pic:pic>
-                        <pic:nvPicPr>
-                          <pic:cNvPr id="0" name="image.jpg"/>
-                          <pic:cNvPicPr/>
-                        </pic:nvPicPr>
-                        <pic:blipFill>
-                          <a:blip r:embed="rId9"/>
-                          <a:stretch>
-                            <a:fillRect/>
-                          </a:stretch>
-                        </pic:blipFill>
-                        <pic:spPr>
-                          <a:xfrm>
-                            <a:off x="0" y="0"/>
-                            <a:ext cx="2160000" cy="1800000"/>
-                          </a:xfrm>
-                          <a:prstGeom prst="rect"/>
-                        </pic:spPr>
-                      </pic:pic>
-                    </a:graphicData>
-                  </a:graphic>
-                </wp:inline>
-              </w:drawing>
-            </w:r>
-          </w:p>
-          <w:p>
-            <w:pPr>
-              <w:spacing w:after="0" w:line="240" w:lineRule="auto"/>
-              <w:contextualSpacing w:val="0"/>
-              <w:jc w:val="center"/>
-              <w:rPr>
-                <w:rFonts w:ascii="Calibri" w:cs="Calibri" w:eastAsia="Calibri" w:hAnsi="Calibri"/>
-              </w:rPr>
-            </w:pPr>
-            <w:r>
-              <w:rPr>
-                <w:rtl w:val="0"/>
-              </w:rPr>
-            </w:r>
-          </w:p>
-        </w:tc>
-        <w:tc>
-          <w:tcPr>
-            <w:gridSpan w:val="2"/>
-            <w:tcBorders>
-              <w:right w:color="2e74b5" w:space="0" w:sz="18" w:val="single"/>
-            </w:tcBorders>
-            <w:shd w:fill="d9d9d9" w:val="clear"/>
-            <w:tcMar>
-              <w:top w:w="0.0" w:type="dxa"/>
-              <w:left w:w="108.0" w:type="dxa"/>
-              <w:bottom w:w="0.0" w:type="dxa"/>
-              <w:right w:w="108.0" w:type="dxa"/>
-            </w:tcMar>
-            <w:vAlign w:val="center"/>
-          </w:tcPr>
-          <w:p>
-            <w:pPr>
-              <w:contextualSpacing w:val="0"/>
-              <w:jc w:val="both"/>
-              <w:rPr>
-                <w:rFonts w:ascii="PT Sans" w:cs="PT Sans" w:eastAsia="PT Sans" w:hAnsi="PT Sans"/>
-                <w:sz w:val="24"/>
-                <w:szCs w:val="24"/>
-              </w:rPr>
-            </w:pPr>
-            <w:r>
-              <w:rPr>
-                <w:rtl w:val="0"/>
-              </w:rPr>
-            </w:r>
-            <w:r>
-              <w:rPr>
-                <w:rStyle w:val="textStyle"/>
-              </w:rPr>
-              <w:t>Diante de incertezas políticas, a BBC News Brasil conversou com especialistas para mostrar como a União pode ajudar os nove Estados nordestinos a superar suas principais dificuldades</w:t>
-            </w:r>
-          </w:p>
-        </w:tc>
-      </w:tr>
-      <w:tr>
-        <w:trPr>
-          <w:trHeight w:val="1460" w:hRule="atLeast"/>
-        </w:trPr>
-        <w:tc>
-          <w:tcPr>
-            <w:vMerge w:val="continue"/>
-            <w:tcBorders>
-              <w:left w:color="2e74b5" w:space="0" w:sz="18" w:val="single"/>
-              <w:bottom w:color="2e74b5" w:space="0" w:sz="18" w:val="single"/>
-            </w:tcBorders>
-            <w:shd w:fill="d9d9d9" w:val="clear"/>
-            <w:tcMar>
-              <w:top w:w="0.0" w:type="dxa"/>
-              <w:left w:w="108.0" w:type="dxa"/>
-              <w:bottom w:w="0.0" w:type="dxa"/>
-              <w:right w:w="108.0" w:type="dxa"/>
-            </w:tcMar>
-            <w:vAlign w:val="center"/>
-          </w:tcPr>
-          <w:p>
-            <w:pPr>
-              <w:keepNext w:val="0"/>
-              <w:keepLines w:val="0"/>
-              <w:widowControl w:val="0"/>
-              <w:pBdr>
-                <w:top w:space="0" w:sz="0" w:val="nil"/>
-                <w:left w:space="0" w:sz="0" w:val="nil"/>
-                <w:bottom w:space="0" w:sz="0" w:val="nil"/>
-                <w:right w:space="0" w:sz="0" w:val="nil"/>
-                <w:between w:space="0" w:sz="0" w:val="nil"/>
-              </w:pBdr>
-              <w:shd w:fill="auto" w:val="clear"/>
-              <w:spacing w:after="0" w:before="0" w:line="276" w:lineRule="auto"/>
-              <w:ind w:left="0" w:right="0" w:firstLine="0"/>
-              <w:contextualSpacing w:val="0"/>
-              <w:jc w:val="left"/>
-              <w:rPr>
-                <w:rFonts w:ascii="PT Sans" w:cs="PT Sans" w:eastAsia="PT Sans" w:hAnsi="PT Sans"/>
-                <w:sz w:val="24"/>
-                <w:szCs w:val="24"/>
-              </w:rPr>
-            </w:pPr>
-            <w:r>
-              <w:rPr>
-                <w:rtl w:val="0"/>
-              </w:rPr>
-            </w:r>
-          </w:p>
-        </w:tc>
-        <w:tc>
-          <w:tcPr>
-            <w:tcBorders>
-              <w:bottom w:color="2e74b5" w:space="0" w:sz="18" w:val="single"/>
-            </w:tcBorders>
-            <w:shd w:fill="ededed" w:val="clear"/>
-            <w:tcMar>
-              <w:top w:w="0.0" w:type="dxa"/>
-              <w:left w:w="108.0" w:type="dxa"/>
-              <w:bottom w:w="0.0" w:type="dxa"/>
-              <w:right w:w="108.0" w:type="dxa"/>
-            </w:tcMar>
-            <w:vAlign w:val="center"/>
-          </w:tcPr>
-          <w:p>
-            <w:pPr>
-              <w:spacing w:after="0" w:line="240" w:lineRule="auto"/>
-              <w:contextualSpacing w:val="0"/>
-              <w:jc w:val="center"/>
-              <w:rPr>
-                <w:rFonts w:ascii="Calibri" w:cs="Calibri" w:eastAsia="Calibri" w:hAnsi="Calibri"/>
-                <w:sz w:val="16"/>
-                <w:szCs w:val="16"/>
-              </w:rPr>
-            </w:pPr>
-            <w:r>
-              <w:rPr>
-                <w:rtl w:val="0"/>
-              </w:rPr>
-            </w:r>
-            <w:r>
-              <w:drawing>
-                <wp:inline xmlns:a="http://schemas.openxmlformats.org/drawingml/2006/main" xmlns:pic="http://schemas.openxmlformats.org/drawingml/2006/picture">
-                  <wp:extent cx="900000" cy="900000"/>
-                  <wp:docPr id="9" name="Picture 9"/>
-                  <wp:cNvGraphicFramePr>
-                    <a:graphicFrameLocks noChangeAspect="1"/>
-                  </wp:cNvGraphicFramePr>
-                  <a:graphic>
-                    <a:graphicData uri="http://schemas.openxmlformats.org/drawingml/2006/picture">
-                      <pic:pic>
-                        <pic:nvPicPr>
-                          <pic:cNvPr id="0" name="image.png"/>
-                          <pic:cNvPicPr/>
-                        </pic:nvPicPr>
-                        <pic:blipFill>
-                          <a:blip r:embed="rId8"/>
-                          <a:stretch>
-                            <a:fillRect/>
-                          </a:stretch>
-                        </pic:blipFill>
-                        <pic:spPr>
-                          <a:xfrm>
-                            <a:off x="0" y="0"/>
-                            <a:ext cx="900000" cy="900000"/>
-                          </a:xfrm>
-                          <a:prstGeom prst="rect"/>
-                        </pic:spPr>
-                      </pic:pic>
-                    </a:graphicData>
-                  </a:graphic>
-                </wp:inline>
-              </w:drawing>
-            </w:r>
-          </w:p>
-        </w:tc>
-        <w:tc>
-          <w:tcPr>
-            <w:tcBorders>
-              <w:bottom w:color="2e74b5" w:space="0" w:sz="18" w:val="single"/>
-              <w:right w:color="2e74b5" w:space="0" w:sz="18" w:val="single"/>
-            </w:tcBorders>
-            <w:shd w:fill="ededed" w:val="clear"/>
-            <w:tcMar>
-              <w:top w:w="0.0" w:type="dxa"/>
-              <w:left w:w="108.0" w:type="dxa"/>
-              <w:bottom w:w="0.0" w:type="dxa"/>
-              <w:right w:w="108.0" w:type="dxa"/>
-            </w:tcMar>
-            <w:vAlign w:val="center"/>
-          </w:tcPr>
-          <w:p>
-            <w:pPr>
-              <w:contextualSpacing w:val="0"/>
-              <w:rPr>
-                <w:sz w:val="16"/>
-                <w:szCs w:val="16"/>
-              </w:rPr>
-            </w:pPr>
-            <w:r>
-              <w:rPr>
-                <w:rtl w:val="0"/>
-              </w:rPr>
-            </w:r>
-            <w:r>
-              <w:rPr>
-                <w:rStyle w:val="urlStyle"/>
-              </w:rPr>
-              <w:t>https://noticias.r7.com/brasil/cinco-desafios-do-governo-bolsonaro-no-nordeste-22112018</w:t>
-            </w:r>
-          </w:p>
-        </w:tc>
-      </w:tr>
-    </w:tbl>
     <w:p>
       <w:pPr>
         <w:jc w:val="center"/>
@@ -1465,7 +1051,7 @@
         <w:drawing>
           <wp:inline xmlns:a="http://schemas.openxmlformats.org/drawingml/2006/main" xmlns:pic="http://schemas.openxmlformats.org/drawingml/2006/picture">
             <wp:extent cx="720000" cy="720000"/>
-            <wp:docPr id="10" name="Picture 10"/>
+            <wp:docPr id="8" name="Picture 8"/>
             <wp:cNvGraphicFramePr>
               <a:graphicFrameLocks noChangeAspect="1"/>
             </wp:cNvGraphicFramePr>

</xml_diff>